<commit_message>
korekture Martjanske pesmarice II
</commit_message>
<xml_diff>
--- a/Prepisi/Cantiones-Mortualis-dipl-nepregledano.docx
+++ b/Prepisi/Cantiones-Mortualis-dipl-nepregledano.docx
@@ -41,8 +41,6 @@
       <w:r>
         <w:t>Mortual</w:t>
       </w:r>
-      <w:bookmarkStart w:id="0" w:name="_GoBack"/>
-      <w:bookmarkEnd w:id="0"/>
       <w:r>
         <w:t>es.</w:t>
       </w:r>
@@ -77,7 +75,15 @@
         </w:rPr>
       </w:pPr>
       <w:r>
-        <w:t>Oszlobodo szam sze seodl</w:t>
+        <w:t>Oszlo</w:t>
+      </w:r>
+      <w:ins w:id="0" w:author="Nina Ditmajer" w:date="2024-02-15T13:50:00Z">
+        <w:r>
+          <w:t>u</w:t>
+        </w:r>
+      </w:ins>
+      <w:r>
+        <w:t>bodo szam sze seodl</w:t>
       </w:r>
       <w:r>
         <w:t>et</w:t>
@@ -95,7 +101,20 @@
         <w:br/>
       </w:r>
       <w:r>
-        <w:t xml:space="preserve">ne szmrti, i meritüvas szam </w:t>
+        <w:t>ne szmrti, i me</w:t>
+      </w:r>
+      <w:ins w:id="1" w:author="Nina Ditmajer" w:date="2024-02-15T13:52:00Z">
+        <w:r>
+          <w:t>n</w:t>
+        </w:r>
+      </w:ins>
+      <w:del w:id="2" w:author="Nina Ditmajer" w:date="2024-02-15T13:52:00Z">
+        <w:r>
+          <w:delText>ri</w:delText>
+        </w:r>
+      </w:del>
+      <w:r>
+        <w:t xml:space="preserve">tüvas szam </w:t>
       </w:r>
       <w:r>
         <w:t xml:space="preserve">sze </w:t>
@@ -113,7 +132,15 @@
         <w:br/>
       </w:r>
       <w:r>
-        <w:t xml:space="preserve">ſze me nevoule, od Greiha, </w:t>
+        <w:t>ſze me nevoule, od Greiha,</w:t>
+      </w:r>
+      <w:ins w:id="3" w:author="Nina Ditmajer" w:date="2024-02-15T13:52:00Z">
+        <w:r>
+          <w:t xml:space="preserve"> od</w:t>
+        </w:r>
+      </w:ins>
+      <w:r>
+        <w:t xml:space="preserve"> </w:t>
       </w:r>
       <w:r>
         <w:rPr>
@@ -128,7 +155,20 @@
         <w:br/>
       </w:r>
       <w:r>
-        <w:t xml:space="preserve">Cialarna szveita, vekivecsna </w:t>
+        <w:t>C</w:t>
+      </w:r>
+      <w:ins w:id="4" w:author="Nina Ditmajer" w:date="2024-02-15T13:52:00Z">
+        <w:r>
+          <w:t>s</w:t>
+        </w:r>
+      </w:ins>
+      <w:del w:id="5" w:author="Nina Ditmajer" w:date="2024-02-15T13:52:00Z">
+        <w:r>
+          <w:delText>i</w:delText>
+        </w:r>
+      </w:del>
+      <w:r>
+        <w:t xml:space="preserve">alarna szveita, vekivecsna </w:t>
       </w:r>
       <w:r>
         <w:rPr>
@@ -139,14 +179,12 @@
     </w:p>
     <w:p>
       <w:pPr>
-        <w:rPr>
-          <w:szCs w:val="26"/>
-        </w:rPr>
-      </w:pPr>
-      <w:r>
-        <w:rPr>
-          <w:szCs w:val="26"/>
-        </w:rPr>
+        <w:pStyle w:val="teiab"/>
+        <w:pPrChange w:id="6" w:author="Nina Ditmajer" w:date="2024-02-15T13:50:00Z">
+          <w:pPr/>
+        </w:pPrChange>
+      </w:pPr>
+      <w:r>
         <w:t xml:space="preserve">Düso preporacsam jasz </w:t>
       </w:r>
       <w:r>
@@ -162,9 +200,6 @@
         <w:br/>
       </w:r>
       <w:r>
-        <w:rPr>
-          <w:szCs w:val="26"/>
-        </w:rPr>
         <w:t>Bougi Geilome oszta</w:t>
       </w:r>
       <w:r>
@@ -174,9 +209,6 @@
         <w:t>???</w:t>
       </w:r>
       <w:r>
-        <w:rPr>
-          <w:szCs w:val="26"/>
-        </w:rPr>
         <w:t xml:space="preserve"> </w:t>
       </w:r>
       <w:r>
@@ -192,9 +224,6 @@
         <w:br/>
       </w:r>
       <w:r>
-        <w:rPr>
-          <w:szCs w:val="26"/>
-        </w:rPr>
         <w:t xml:space="preserve">Zemli </w:t>
       </w:r>
       <w:r>
@@ -204,9 +233,6 @@
         <w:t>???</w:t>
       </w:r>
       <w:r>
-        <w:rPr>
-          <w:szCs w:val="26"/>
-        </w:rPr>
         <w:t xml:space="preserve"> loga te </w:t>
       </w:r>
       <w:r>
@@ -222,21 +248,12 @@
         <w:br/>
       </w:r>
       <w:r>
-        <w:rPr>
-          <w:szCs w:val="26"/>
-        </w:rPr>
         <w:t>jn so</w:t>
       </w:r>
       <w:r>
-        <w:rPr>
-          <w:szCs w:val="26"/>
-        </w:rPr>
         <w:t>in</w:t>
       </w:r>
       <w:r>
-        <w:rPr>
-          <w:szCs w:val="26"/>
-        </w:rPr>
         <w:t>, steri sivejo nanjem.</w:t>
       </w:r>
     </w:p>
@@ -23376,7 +23393,15 @@
           <w:szCs w:val="26"/>
         </w:rPr>
         <w:br/>
-        <w:t>Zakai szveit tak hodi na Diko.</w:t>
+        <w:t>Zakai szveit tak h</w:t>
+      </w:r>
+      <w:bookmarkStart w:id="7" w:name="_GoBack"/>
+      <w:bookmarkEnd w:id="7"/>
+      <w:r>
+        <w:rPr>
+          <w:szCs w:val="26"/>
+        </w:rPr>
+        <w:t>odi na Diko.</w:t>
       </w:r>
       <w:r>
         <w:rPr>
@@ -36950,6 +36975,14 @@
     <w:abstractNumId w:val="14"/>
   </w:num>
 </w:numbering>
+</file>
+
+<file path=word/people.xml><?xml version="1.0" encoding="utf-8"?>
+<w15:people xmlns:wpc="http://schemas.microsoft.com/office/word/2010/wordprocessingCanvas" xmlns:cx="http://schemas.microsoft.com/office/drawing/2014/chartex" xmlns:mc="http://schemas.openxmlformats.org/markup-compatibility/2006" xmlns:o="urn:schemas-microsoft-com:office:office" xmlns:r="http://schemas.openxmlformats.org/officeDocument/2006/relationships" xmlns:m="http://schemas.openxmlformats.org/officeDocument/2006/math" xmlns:v="urn:schemas-microsoft-com:vml" xmlns:wp14="http://schemas.microsoft.com/office/word/2010/wordprocessingDrawing" xmlns:wp="http://schemas.openxmlformats.org/drawingml/2006/wordprocessingDrawing" xmlns:w10="urn:schemas-microsoft-com:office:word" xmlns:w="http://schemas.openxmlformats.org/wordprocessingml/2006/main" xmlns:w14="http://schemas.microsoft.com/office/word/2010/wordml" xmlns:w15="http://schemas.microsoft.com/office/word/2012/wordml" xmlns:w16se="http://schemas.microsoft.com/office/word/2015/wordml/symex" xmlns:wpg="http://schemas.microsoft.com/office/word/2010/wordprocessingGroup" xmlns:wpi="http://schemas.microsoft.com/office/word/2010/wordprocessingInk" xmlns:wne="http://schemas.microsoft.com/office/word/2006/wordml" xmlns:wps="http://schemas.microsoft.com/office/word/2010/wordprocessingShape" mc:Ignorable="w14 w15 w16se wp14">
+  <w15:person w15:author="Nina Ditmajer">
+    <w15:presenceInfo w15:providerId="None" w15:userId="Nina Ditmajer"/>
+  </w15:person>
+</w15:people>
 </file>
 
 <file path=word/styles.xml><?xml version="1.0" encoding="utf-8"?>
@@ -39075,7 +39108,7 @@
 </file>
 
 <file path=customXml/itemProps1.xml><?xml version="1.0" encoding="utf-8"?>
-<ds:datastoreItem xmlns:ds="http://schemas.openxmlformats.org/officeDocument/2006/customXml" ds:itemID="{AAECB13A-9385-4263-826E-870E598F8413}">
+<ds:datastoreItem xmlns:ds="http://schemas.openxmlformats.org/officeDocument/2006/customXml" ds:itemID="{460D77A3-0C03-41E2-94DA-08A7778B9713}">
   <ds:schemaRefs>
     <ds:schemaRef ds:uri="http://schemas.openxmlformats.org/officeDocument/2006/bibliography"/>
   </ds:schemaRefs>

</xml_diff>